<commit_message>
init expo project and sqlite setup for reading list
</commit_message>
<xml_diff>
--- a/TranXuanTruong_22688851.docx
+++ b/TranXuanTruong_22688851.docx
@@ -86,6 +86,46 @@
     <w:p>
       <w:r>
         <w:t xml:space="preserve">• Tạo repo Git, initial commit. </w:t>
+      </w:r>
+    </w:p>
+    <w:p>
+      <w:r>
+        <w:lastRenderedPageBreak/>
+        <w:drawing>
+          <wp:inline distT="0" distB="0" distL="0" distR="0" wp14:anchorId="2847CD1D" wp14:editId="278CEC44">
+            <wp:extent cx="5943600" cy="3704590"/>
+            <wp:effectExtent l="0" t="0" r="0" b="0"/>
+            <wp:docPr id="1717121807" name="Picture 1"/>
+            <wp:cNvGraphicFramePr>
+              <a:graphicFrameLocks xmlns:a="http://schemas.openxmlformats.org/drawingml/2006/main" noChangeAspect="1"/>
+            </wp:cNvGraphicFramePr>
+            <a:graphic xmlns:a="http://schemas.openxmlformats.org/drawingml/2006/main">
+              <a:graphicData uri="http://schemas.openxmlformats.org/drawingml/2006/picture">
+                <pic:pic xmlns:pic="http://schemas.openxmlformats.org/drawingml/2006/picture">
+                  <pic:nvPicPr>
+                    <pic:cNvPr id="1717121807" name=""/>
+                    <pic:cNvPicPr/>
+                  </pic:nvPicPr>
+                  <pic:blipFill>
+                    <a:blip r:embed="rId5"/>
+                    <a:stretch>
+                      <a:fillRect/>
+                    </a:stretch>
+                  </pic:blipFill>
+                  <pic:spPr>
+                    <a:xfrm>
+                      <a:off x="0" y="0"/>
+                      <a:ext cx="5943600" cy="3704590"/>
+                    </a:xfrm>
+                    <a:prstGeom prst="rect">
+                      <a:avLst/>
+                    </a:prstGeom>
+                  </pic:spPr>
+                </pic:pic>
+              </a:graphicData>
+            </a:graphic>
+          </wp:inline>
+        </w:drawing>
       </w:r>
     </w:p>
     <w:p>

</xml_diff>

<commit_message>
create books table and seed sample
</commit_message>
<xml_diff>
--- a/TranXuanTruong_22688851.docx
+++ b/TranXuanTruong_22688851.docx
@@ -14,34 +14,156 @@
       </w:r>
     </w:p>
     <w:p>
-      <w:r>
-        <w:t>Họ và tên SV:</w:t>
-      </w:r>
-      <w:r>
-        <w:t xml:space="preserve"> Trần Xuân Trường</w:t>
+      <w:proofErr w:type="spellStart"/>
+      <w:r>
+        <w:t>Họ</w:t>
+      </w:r>
+      <w:proofErr w:type="spellEnd"/>
+      <w:r>
+        <w:t xml:space="preserve"> </w:t>
+      </w:r>
+      <w:proofErr w:type="spellStart"/>
+      <w:r>
+        <w:t>và</w:t>
+      </w:r>
+      <w:proofErr w:type="spellEnd"/>
+      <w:r>
+        <w:t xml:space="preserve"> </w:t>
+      </w:r>
+      <w:proofErr w:type="spellStart"/>
+      <w:r>
+        <w:t>tên</w:t>
+      </w:r>
+      <w:proofErr w:type="spellEnd"/>
+      <w:r>
+        <w:t xml:space="preserve"> SV:</w:t>
+      </w:r>
+      <w:r>
+        <w:t xml:space="preserve"> </w:t>
+      </w:r>
+      <w:proofErr w:type="spellStart"/>
+      <w:r>
+        <w:t>Trần</w:t>
+      </w:r>
+      <w:proofErr w:type="spellEnd"/>
+      <w:r>
+        <w:t xml:space="preserve"> Xuân Trường</w:t>
       </w:r>
     </w:p>
     <w:p>
       <w:r>
-        <w:t xml:space="preserve"> Số máy:</w:t>
+        <w:t xml:space="preserve"> </w:t>
+      </w:r>
+      <w:proofErr w:type="spellStart"/>
+      <w:r>
+        <w:t>Số</w:t>
+      </w:r>
+      <w:proofErr w:type="spellEnd"/>
+      <w:r>
+        <w:t xml:space="preserve"> </w:t>
+      </w:r>
+      <w:proofErr w:type="spellStart"/>
+      <w:r>
+        <w:t>máy</w:t>
+      </w:r>
+      <w:proofErr w:type="spellEnd"/>
+      <w:r>
+        <w:t>:</w:t>
       </w:r>
       <w:r>
         <w:t xml:space="preserve"> 31</w:t>
       </w:r>
     </w:p>
     <w:p>
-      <w:r>
-        <w:t xml:space="preserve">Câu 1. (1đ) </w:t>
+      <w:proofErr w:type="spellStart"/>
+      <w:r>
+        <w:t>Câu</w:t>
+      </w:r>
+      <w:proofErr w:type="spellEnd"/>
+      <w:r>
+        <w:t xml:space="preserve"> 1. (1đ) </w:t>
       </w:r>
     </w:p>
     <w:p>
       <w:r>
-        <w:t xml:space="preserve">– Khởi tạo &amp; cấu hình dự án </w:t>
+        <w:t xml:space="preserve">– </w:t>
+      </w:r>
+      <w:proofErr w:type="spellStart"/>
+      <w:r>
+        <w:t>Khởi</w:t>
+      </w:r>
+      <w:proofErr w:type="spellEnd"/>
+      <w:r>
+        <w:t xml:space="preserve"> </w:t>
+      </w:r>
+      <w:proofErr w:type="spellStart"/>
+      <w:r>
+        <w:t>tạo</w:t>
+      </w:r>
+      <w:proofErr w:type="spellEnd"/>
+      <w:r>
+        <w:t xml:space="preserve"> &amp; </w:t>
+      </w:r>
+      <w:proofErr w:type="spellStart"/>
+      <w:r>
+        <w:t>cấu</w:t>
+      </w:r>
+      <w:proofErr w:type="spellEnd"/>
+      <w:r>
+        <w:t xml:space="preserve"> </w:t>
+      </w:r>
+      <w:proofErr w:type="spellStart"/>
+      <w:r>
+        <w:t>hình</w:t>
+      </w:r>
+      <w:proofErr w:type="spellEnd"/>
+      <w:r>
+        <w:t xml:space="preserve"> </w:t>
+      </w:r>
+      <w:proofErr w:type="spellStart"/>
+      <w:r>
+        <w:t>dự</w:t>
+      </w:r>
+      <w:proofErr w:type="spellEnd"/>
+      <w:r>
+        <w:t xml:space="preserve"> </w:t>
+      </w:r>
+      <w:proofErr w:type="spellStart"/>
+      <w:r>
+        <w:t>án</w:t>
+      </w:r>
+      <w:proofErr w:type="spellEnd"/>
+      <w:r>
+        <w:t xml:space="preserve"> </w:t>
       </w:r>
     </w:p>
     <w:p>
       <w:r>
-        <w:t xml:space="preserve">• Tạo app Expo, cài expo-sqlite. </w:t>
+        <w:t xml:space="preserve">• </w:t>
+      </w:r>
+      <w:proofErr w:type="spellStart"/>
+      <w:r>
+        <w:t>Tạo</w:t>
+      </w:r>
+      <w:proofErr w:type="spellEnd"/>
+      <w:r>
+        <w:t xml:space="preserve"> app Expo, </w:t>
+      </w:r>
+      <w:proofErr w:type="spellStart"/>
+      <w:r>
+        <w:t>cài</w:t>
+      </w:r>
+      <w:proofErr w:type="spellEnd"/>
+      <w:r>
+        <w:t xml:space="preserve"> expo-</w:t>
+      </w:r>
+      <w:proofErr w:type="spellStart"/>
+      <w:r>
+        <w:t>sqlite</w:t>
+      </w:r>
+      <w:proofErr w:type="spellEnd"/>
+      <w:r>
+        <w:t xml:space="preserve">. </w:t>
       </w:r>
     </w:p>
     <w:p>
@@ -85,7 +207,15 @@
     </w:p>
     <w:p>
       <w:r>
-        <w:t xml:space="preserve">• Tạo repo Git, initial commit. </w:t>
+        <w:t xml:space="preserve">• </w:t>
+      </w:r>
+      <w:proofErr w:type="spellStart"/>
+      <w:r>
+        <w:t>Tạo</w:t>
+      </w:r>
+      <w:proofErr w:type="spellEnd"/>
+      <w:r>
+        <w:t xml:space="preserve"> repo Git, initial commit. </w:t>
       </w:r>
     </w:p>
     <w:p>
@@ -130,17 +260,400 @@
     </w:p>
     <w:p>
       <w:r>
-        <w:t xml:space="preserve">• Tạo file db.ts (hoặc db.js) để kết nối SQLite. </w:t>
+        <w:t xml:space="preserve">• </w:t>
+      </w:r>
+      <w:proofErr w:type="spellStart"/>
+      <w:r>
+        <w:t>Tạo</w:t>
+      </w:r>
+      <w:proofErr w:type="spellEnd"/>
+      <w:r>
+        <w:t xml:space="preserve"> file </w:t>
+      </w:r>
+      <w:proofErr w:type="spellStart"/>
+      <w:r>
+        <w:t>db.ts</w:t>
+      </w:r>
+      <w:proofErr w:type="spellEnd"/>
+      <w:r>
+        <w:t xml:space="preserve"> (</w:t>
+      </w:r>
+      <w:proofErr w:type="spellStart"/>
+      <w:r>
+        <w:t>hoặc</w:t>
+      </w:r>
+      <w:proofErr w:type="spellEnd"/>
+      <w:r>
+        <w:t xml:space="preserve"> db.js) </w:t>
+      </w:r>
+      <w:proofErr w:type="spellStart"/>
+      <w:r>
+        <w:t>để</w:t>
+      </w:r>
+      <w:proofErr w:type="spellEnd"/>
+      <w:r>
+        <w:t xml:space="preserve"> </w:t>
+      </w:r>
+      <w:proofErr w:type="spellStart"/>
+      <w:r>
+        <w:t>kết</w:t>
+      </w:r>
+      <w:proofErr w:type="spellEnd"/>
+      <w:r>
+        <w:t xml:space="preserve"> </w:t>
+      </w:r>
+      <w:proofErr w:type="spellStart"/>
+      <w:r>
+        <w:t>nối</w:t>
+      </w:r>
+      <w:proofErr w:type="spellEnd"/>
+      <w:r>
+        <w:t xml:space="preserve"> SQLite. </w:t>
       </w:r>
     </w:p>
     <w:p>
       <w:r>
-        <w:t xml:space="preserve">• Chạy expo start kiểm tra hoạt động. </w:t>
+        <w:drawing>
+          <wp:inline distT="0" distB="0" distL="0" distR="0" wp14:anchorId="6A0B90B2" wp14:editId="6A0F5203">
+            <wp:extent cx="5943600" cy="3700145"/>
+            <wp:effectExtent l="0" t="0" r="0" b="0"/>
+            <wp:docPr id="953938164" name="Picture 1"/>
+            <wp:cNvGraphicFramePr>
+              <a:graphicFrameLocks xmlns:a="http://schemas.openxmlformats.org/drawingml/2006/main" noChangeAspect="1"/>
+            </wp:cNvGraphicFramePr>
+            <a:graphic xmlns:a="http://schemas.openxmlformats.org/drawingml/2006/main">
+              <a:graphicData uri="http://schemas.openxmlformats.org/drawingml/2006/picture">
+                <pic:pic xmlns:pic="http://schemas.openxmlformats.org/drawingml/2006/picture">
+                  <pic:nvPicPr>
+                    <pic:cNvPr id="953938164" name=""/>
+                    <pic:cNvPicPr/>
+                  </pic:nvPicPr>
+                  <pic:blipFill>
+                    <a:blip r:embed="rId6"/>
+                    <a:stretch>
+                      <a:fillRect/>
+                    </a:stretch>
+                  </pic:blipFill>
+                  <pic:spPr>
+                    <a:xfrm>
+                      <a:off x="0" y="0"/>
+                      <a:ext cx="5943600" cy="3700145"/>
+                    </a:xfrm>
+                    <a:prstGeom prst="rect">
+                      <a:avLst/>
+                    </a:prstGeom>
+                  </pic:spPr>
+                </pic:pic>
+              </a:graphicData>
+            </a:graphic>
+          </wp:inline>
+        </w:drawing>
       </w:r>
     </w:p>
     <w:p>
       <w:r>
-        <w:t>• Commit: feat(Q1): init expo project and sqlite setup for reading list • Tiêu chí đạt: app chạy ổn định, kết nối</w:t>
+        <w:t xml:space="preserve">• </w:t>
+      </w:r>
+      <w:proofErr w:type="spellStart"/>
+      <w:r>
+        <w:t>Chạy</w:t>
+      </w:r>
+      <w:proofErr w:type="spellEnd"/>
+      <w:r>
+        <w:t xml:space="preserve"> expo start </w:t>
+      </w:r>
+      <w:proofErr w:type="spellStart"/>
+      <w:r>
+        <w:t>kiểm</w:t>
+      </w:r>
+      <w:proofErr w:type="spellEnd"/>
+      <w:r>
+        <w:t xml:space="preserve"> </w:t>
+      </w:r>
+      <w:proofErr w:type="spellStart"/>
+      <w:r>
+        <w:t>tra</w:t>
+      </w:r>
+      <w:proofErr w:type="spellEnd"/>
+      <w:r>
+        <w:t xml:space="preserve"> </w:t>
+      </w:r>
+      <w:proofErr w:type="spellStart"/>
+      <w:r>
+        <w:t>hoạt</w:t>
+      </w:r>
+      <w:proofErr w:type="spellEnd"/>
+      <w:r>
+        <w:t xml:space="preserve"> </w:t>
+      </w:r>
+      <w:proofErr w:type="spellStart"/>
+      <w:r>
+        <w:t>động</w:t>
+      </w:r>
+      <w:proofErr w:type="spellEnd"/>
+      <w:r>
+        <w:t xml:space="preserve">. </w:t>
+      </w:r>
+    </w:p>
+    <w:p>
+      <w:r>
+        <w:lastRenderedPageBreak/>
+        <w:drawing>
+          <wp:inline distT="0" distB="0" distL="0" distR="0" wp14:anchorId="41793A60" wp14:editId="62C14E56">
+            <wp:extent cx="3560445" cy="8229600"/>
+            <wp:effectExtent l="0" t="0" r="1905" b="0"/>
+            <wp:docPr id="122457779" name="Picture 1"/>
+            <wp:cNvGraphicFramePr>
+              <a:graphicFrameLocks xmlns:a="http://schemas.openxmlformats.org/drawingml/2006/main" noChangeAspect="1"/>
+            </wp:cNvGraphicFramePr>
+            <a:graphic xmlns:a="http://schemas.openxmlformats.org/drawingml/2006/main">
+              <a:graphicData uri="http://schemas.openxmlformats.org/drawingml/2006/picture">
+                <pic:pic xmlns:pic="http://schemas.openxmlformats.org/drawingml/2006/picture">
+                  <pic:nvPicPr>
+                    <pic:cNvPr id="122457779" name=""/>
+                    <pic:cNvPicPr/>
+                  </pic:nvPicPr>
+                  <pic:blipFill>
+                    <a:blip r:embed="rId7"/>
+                    <a:stretch>
+                      <a:fillRect/>
+                    </a:stretch>
+                  </pic:blipFill>
+                  <pic:spPr>
+                    <a:xfrm>
+                      <a:off x="0" y="0"/>
+                      <a:ext cx="3560445" cy="8229600"/>
+                    </a:xfrm>
+                    <a:prstGeom prst="rect">
+                      <a:avLst/>
+                    </a:prstGeom>
+                  </pic:spPr>
+                </pic:pic>
+              </a:graphicData>
+            </a:graphic>
+          </wp:inline>
+        </w:drawing>
+      </w:r>
+    </w:p>
+    <w:p>
+      <w:r>
+        <w:lastRenderedPageBreak/>
+        <w:t xml:space="preserve">• Commit: feat(Q1): </w:t>
+      </w:r>
+      <w:proofErr w:type="spellStart"/>
+      <w:r>
+        <w:t>init</w:t>
+      </w:r>
+      <w:proofErr w:type="spellEnd"/>
+      <w:r>
+        <w:t xml:space="preserve"> expo project and </w:t>
+      </w:r>
+      <w:proofErr w:type="spellStart"/>
+      <w:r>
+        <w:t>sqlite</w:t>
+      </w:r>
+      <w:proofErr w:type="spellEnd"/>
+      <w:r>
+        <w:t xml:space="preserve"> setup for reading list </w:t>
+      </w:r>
+    </w:p>
+    <w:p>
+      <w:r>
+        <w:drawing>
+          <wp:inline distT="0" distB="0" distL="0" distR="0" wp14:anchorId="00F77BE8" wp14:editId="73A2A669">
+            <wp:extent cx="5943600" cy="3717925"/>
+            <wp:effectExtent l="0" t="0" r="0" b="0"/>
+            <wp:docPr id="544033464" name="Picture 1"/>
+            <wp:cNvGraphicFramePr>
+              <a:graphicFrameLocks xmlns:a="http://schemas.openxmlformats.org/drawingml/2006/main" noChangeAspect="1"/>
+            </wp:cNvGraphicFramePr>
+            <a:graphic xmlns:a="http://schemas.openxmlformats.org/drawingml/2006/main">
+              <a:graphicData uri="http://schemas.openxmlformats.org/drawingml/2006/picture">
+                <pic:pic xmlns:pic="http://schemas.openxmlformats.org/drawingml/2006/picture">
+                  <pic:nvPicPr>
+                    <pic:cNvPr id="544033464" name=""/>
+                    <pic:cNvPicPr/>
+                  </pic:nvPicPr>
+                  <pic:blipFill>
+                    <a:blip r:embed="rId8"/>
+                    <a:stretch>
+                      <a:fillRect/>
+                    </a:stretch>
+                  </pic:blipFill>
+                  <pic:spPr>
+                    <a:xfrm>
+                      <a:off x="0" y="0"/>
+                      <a:ext cx="5943600" cy="3717925"/>
+                    </a:xfrm>
+                    <a:prstGeom prst="rect">
+                      <a:avLst/>
+                    </a:prstGeom>
+                  </pic:spPr>
+                </pic:pic>
+              </a:graphicData>
+            </a:graphic>
+          </wp:inline>
+        </w:drawing>
+      </w:r>
+    </w:p>
+    <w:p/>
+    <w:p>
+      <w:proofErr w:type="spellStart"/>
+      <w:r>
+        <w:t>Câu</w:t>
+      </w:r>
+      <w:proofErr w:type="spellEnd"/>
+      <w:r>
+        <w:t xml:space="preserve"> 2:</w:t>
+      </w:r>
+    </w:p>
+    <w:p>
+      <w:r>
+        <w:t xml:space="preserve">Khi app start, </w:t>
+      </w:r>
+      <w:proofErr w:type="spellStart"/>
+      <w:r>
+        <w:t>tạo</w:t>
+      </w:r>
+      <w:proofErr w:type="spellEnd"/>
+      <w:r>
+        <w:t xml:space="preserve"> </w:t>
+      </w:r>
+      <w:proofErr w:type="spellStart"/>
+      <w:r>
+        <w:t>bảng</w:t>
+      </w:r>
+      <w:proofErr w:type="spellEnd"/>
+      <w:r>
+        <w:t xml:space="preserve"> books </w:t>
+      </w:r>
+      <w:proofErr w:type="spellStart"/>
+      <w:r>
+        <w:t>nếu</w:t>
+      </w:r>
+      <w:proofErr w:type="spellEnd"/>
+      <w:r>
+        <w:t xml:space="preserve"> </w:t>
+      </w:r>
+      <w:proofErr w:type="spellStart"/>
+      <w:r>
+        <w:t>chưa</w:t>
+      </w:r>
+      <w:proofErr w:type="spellEnd"/>
+      <w:r>
+        <w:t xml:space="preserve"> </w:t>
+      </w:r>
+      <w:proofErr w:type="spellStart"/>
+      <w:r>
+        <w:t>có</w:t>
+      </w:r>
+      <w:proofErr w:type="spellEnd"/>
+      <w:r>
+        <w:t>. • (</w:t>
+      </w:r>
+      <w:proofErr w:type="spellStart"/>
+      <w:r>
+        <w:t>Tùy</w:t>
+      </w:r>
+      <w:proofErr w:type="spellEnd"/>
+      <w:r>
+        <w:t xml:space="preserve"> </w:t>
+      </w:r>
+      <w:proofErr w:type="spellStart"/>
+      <w:r>
+        <w:t>chọn</w:t>
+      </w:r>
+      <w:proofErr w:type="spellEnd"/>
+      <w:r>
+        <w:t xml:space="preserve">) Seed </w:t>
+      </w:r>
+      <w:proofErr w:type="spellStart"/>
+      <w:r>
+        <w:t>một</w:t>
+      </w:r>
+      <w:proofErr w:type="spellEnd"/>
+      <w:r>
+        <w:t xml:space="preserve"> </w:t>
+      </w:r>
+      <w:proofErr w:type="spellStart"/>
+      <w:r>
+        <w:t>vài</w:t>
+      </w:r>
+      <w:proofErr w:type="spellEnd"/>
+      <w:r>
+        <w:t xml:space="preserve"> </w:t>
+      </w:r>
+      <w:proofErr w:type="spellStart"/>
+      <w:r>
+        <w:t>cuốn</w:t>
+      </w:r>
+      <w:proofErr w:type="spellEnd"/>
+      <w:r>
+        <w:t xml:space="preserve"> </w:t>
+      </w:r>
+      <w:proofErr w:type="spellStart"/>
+      <w:r>
+        <w:t>mẫu</w:t>
+      </w:r>
+      <w:proofErr w:type="spellEnd"/>
+      <w:r>
+        <w:t xml:space="preserve"> (</w:t>
+      </w:r>
+      <w:proofErr w:type="spellStart"/>
+      <w:r>
+        <w:t>ví</w:t>
+      </w:r>
+      <w:proofErr w:type="spellEnd"/>
+      <w:r>
+        <w:t xml:space="preserve"> </w:t>
+      </w:r>
+      <w:proofErr w:type="spellStart"/>
+      <w:r>
+        <w:t>dụ</w:t>
+      </w:r>
+      <w:proofErr w:type="spellEnd"/>
+      <w:r>
+        <w:t>: “Clean Code”, “Atomic Habits”).</w:t>
+      </w:r>
+    </w:p>
+    <w:p>
+      <w:r>
+        <w:lastRenderedPageBreak/>
+        <w:drawing>
+          <wp:inline distT="0" distB="0" distL="0" distR="0" wp14:anchorId="3E2FC164" wp14:editId="65FF8A81">
+            <wp:extent cx="5943600" cy="3721100"/>
+            <wp:effectExtent l="0" t="0" r="0" b="0"/>
+            <wp:docPr id="1148384693" name="Picture 1"/>
+            <wp:cNvGraphicFramePr>
+              <a:graphicFrameLocks xmlns:a="http://schemas.openxmlformats.org/drawingml/2006/main" noChangeAspect="1"/>
+            </wp:cNvGraphicFramePr>
+            <a:graphic xmlns:a="http://schemas.openxmlformats.org/drawingml/2006/main">
+              <a:graphicData uri="http://schemas.openxmlformats.org/drawingml/2006/picture">
+                <pic:pic xmlns:pic="http://schemas.openxmlformats.org/drawingml/2006/picture">
+                  <pic:nvPicPr>
+                    <pic:cNvPr id="1148384693" name=""/>
+                    <pic:cNvPicPr/>
+                  </pic:nvPicPr>
+                  <pic:blipFill>
+                    <a:blip r:embed="rId9"/>
+                    <a:stretch>
+                      <a:fillRect/>
+                    </a:stretch>
+                  </pic:blipFill>
+                  <pic:spPr>
+                    <a:xfrm>
+                      <a:off x="0" y="0"/>
+                      <a:ext cx="5943600" cy="3721100"/>
+                    </a:xfrm>
+                    <a:prstGeom prst="rect">
+                      <a:avLst/>
+                    </a:prstGeom>
+                  </pic:spPr>
+                </pic:pic>
+              </a:graphicData>
+            </a:graphic>
+          </wp:inline>
+        </w:drawing>
       </w:r>
     </w:p>
     <w:sectPr>

</xml_diff>